<commit_message>
MISO code + new notes
</commit_message>
<xml_diff>
--- a/Notes/Notes on mutli antenna security.docx
+++ b/Notes/Notes on mutli antenna security.docx
@@ -1659,7 +1659,6 @@
           <w:szCs w:val="21"/>
           <w:lang w:val="en-US"/>
         </w:rPr>
-        <w:lastRenderedPageBreak/>
         <w:t xml:space="preserve">High SNR, large Na: equation (31). If Ne = </w:t>
       </w:r>
       <w:proofErr w:type="gramStart"/>
@@ -2072,6 +2071,90 @@
           <w:lang w:val="en-US" w:eastAsia="en-US"/>
         </w:rPr>
         <w:t>Hybrid spatial and temporal AN injection</w:t>
+      </w:r>
+    </w:p>
+    <w:p>
+      <w:pPr>
+        <w:pStyle w:val="NormalWeb"/>
+        <w:numPr>
+          <w:ilvl w:val="0"/>
+          <w:numId w:val="1"/>
+        </w:numPr>
+        <w:ind w:left="-709" w:hanging="425"/>
+        <w:rPr>
+          <w:rFonts w:ascii="Times" w:eastAsiaTheme="minorHAnsi" w:hAnsi="Times" w:cstheme="minorBidi"/>
+          <w:sz w:val="21"/>
+          <w:szCs w:val="21"/>
+          <w:lang w:val="en-US" w:eastAsia="en-US"/>
+        </w:rPr>
+      </w:pPr>
+      <w:r>
+        <w:rPr>
+          <w:rFonts w:ascii="Times" w:eastAsiaTheme="minorHAnsi" w:hAnsi="Times" w:cstheme="minorBidi"/>
+          <w:sz w:val="21"/>
+          <w:szCs w:val="21"/>
+          <w:lang w:val="en-US" w:eastAsia="en-US"/>
+        </w:rPr>
+        <w:t xml:space="preserve">Tradeoff </w:t>
+      </w:r>
+      <w:r>
+        <w:rPr>
+          <w:rFonts w:ascii="Times" w:eastAsiaTheme="minorHAnsi" w:hAnsi="Times" w:cstheme="minorBidi"/>
+          <w:sz w:val="21"/>
+          <w:szCs w:val="21"/>
+          <w:lang w:val="en-US" w:eastAsia="en-US"/>
+        </w:rPr>
+        <w:t>between security and energy harvesting at Bob</w:t>
+      </w:r>
+    </w:p>
+    <w:p>
+      <w:pPr>
+        <w:pStyle w:val="NormalWeb"/>
+        <w:numPr>
+          <w:ilvl w:val="0"/>
+          <w:numId w:val="1"/>
+        </w:numPr>
+        <w:ind w:left="-709" w:hanging="425"/>
+        <w:rPr>
+          <w:rFonts w:ascii="Times" w:eastAsiaTheme="minorHAnsi" w:hAnsi="Times" w:cstheme="minorBidi"/>
+          <w:sz w:val="21"/>
+          <w:szCs w:val="21"/>
+          <w:lang w:val="en-US" w:eastAsia="en-US"/>
+        </w:rPr>
+      </w:pPr>
+      <w:r>
+        <w:rPr>
+          <w:rFonts w:ascii="Times" w:eastAsiaTheme="minorHAnsi" w:hAnsi="Times" w:cstheme="minorBidi"/>
+          <w:sz w:val="21"/>
+          <w:szCs w:val="21"/>
+          <w:lang w:val="en-US" w:eastAsia="en-US"/>
+        </w:rPr>
+        <w:t>Passive eavesdropper</w:t>
+      </w:r>
+    </w:p>
+    <w:p>
+      <w:pPr>
+        <w:pStyle w:val="NormalWeb"/>
+        <w:numPr>
+          <w:ilvl w:val="0"/>
+          <w:numId w:val="1"/>
+        </w:numPr>
+        <w:ind w:left="-709" w:hanging="425"/>
+        <w:rPr>
+          <w:rFonts w:ascii="Times" w:eastAsiaTheme="minorHAnsi" w:hAnsi="Times" w:cstheme="minorBidi"/>
+          <w:sz w:val="21"/>
+          <w:szCs w:val="21"/>
+          <w:lang w:val="en-US" w:eastAsia="en-US"/>
+        </w:rPr>
+      </w:pPr>
+      <w:r>
+        <w:rPr>
+          <w:rFonts w:ascii="Times" w:eastAsiaTheme="minorHAnsi" w:hAnsi="Times" w:cstheme="minorBidi"/>
+          <w:sz w:val="21"/>
+          <w:szCs w:val="21"/>
+          <w:lang w:val="en-US" w:eastAsia="en-US"/>
+        </w:rPr>
+        <w:t xml:space="preserve">Prob at Bob: Need relatively complex post processing to perform energy harvesting. </w:t>
       </w:r>
     </w:p>
     <w:p>

</xml_diff>